<commit_message>
Add memtable and sst post
</commit_message>
<xml_diff>
--- a/resources/smartart/leveldb_skiplist_entry.docx
+++ b/resources/smartart/leveldb_skiplist_entry.docx
@@ -8,9 +8,17 @@
           <w:noProof/>
         </w:rPr>
         <w:drawing>
-          <wp:inline distT="0" distB="0" distL="0" distR="0">
+          <wp:anchor distT="0" distB="0" distL="114300" distR="114300" simplePos="0" relativeHeight="251658240" behindDoc="0" locked="0" layoutInCell="1" allowOverlap="1">
+            <wp:simplePos x="927100" y="1235891"/>
+            <wp:positionH relativeFrom="column">
+              <wp:align>left</wp:align>
+            </wp:positionH>
+            <wp:positionV relativeFrom="paragraph">
+              <wp:align>top</wp:align>
+            </wp:positionV>
             <wp:extent cx="8647611" cy="3200400"/>
             <wp:effectExtent l="12700" t="25400" r="13970" b="12700"/>
+            <wp:wrapSquare wrapText="bothSides"/>
             <wp:docPr id="9" name="图示 9"/>
             <wp:cNvGraphicFramePr/>
             <a:graphic xmlns:a="http://schemas.openxmlformats.org/drawingml/2006/main">
@@ -18,8 +26,11 @@
                 <dgm:relIds xmlns:dgm="http://schemas.openxmlformats.org/drawingml/2006/diagram" xmlns:r="http://schemas.openxmlformats.org/officeDocument/2006/relationships" r:dm="rId4" r:lo="rId5" r:qs="rId6" r:cs="rId7"/>
               </a:graphicData>
             </a:graphic>
-          </wp:inline>
+          </wp:anchor>
         </w:drawing>
+      </w:r>
+      <w:r>
+        <w:br w:type="textWrapping" w:clear="all"/>
       </w:r>
     </w:p>
     <w:p/>
@@ -27,13 +38,7 @@
     <w:p/>
     <w:p/>
     <w:p/>
-    <w:p>
-      <w:pPr>
-        <w:rPr>
-          <w:rFonts w:hint="eastAsia"/>
-        </w:rPr>
-      </w:pPr>
-    </w:p>
+    <w:p/>
     <w:sectPr>
       <w:pgSz w:w="16840" w:h="11900" w:orient="landscape"/>
       <w:pgMar w:top="1800" w:right="1440" w:bottom="1800" w:left="1440" w:header="851" w:footer="992" w:gutter="0"/>
@@ -1437,7 +1442,7 @@
         <a:p>
           <a:r>
             <a:rPr lang="en-US" altLang="zh-CN"/>
-            <a:t>value_size</a:t>
+            <a:t>user_value_size</a:t>
           </a:r>
           <a:endParaRPr lang="zh-CN" altLang="en-US"/>
         </a:p>
@@ -1585,7 +1590,15 @@
         <a:p>
           <a:r>
             <a:rPr lang="en-US" altLang="zh-CN"/>
-            <a:t>value</a:t>
+            <a:t>user</a:t>
+          </a:r>
+          <a:r>
+            <a:rPr lang="zh-CN" altLang="en-US"/>
+            <a:t> </a:t>
+          </a:r>
+          <a:r>
+            <a:rPr lang="en-US" altLang="zh-CN"/>
+            <a:t>_value</a:t>
           </a:r>
           <a:endParaRPr lang="zh-CN" altLang="en-US"/>
         </a:p>
@@ -2641,7 +2654,7 @@
           </a:pPr>
           <a:r>
             <a:rPr lang="en-US" altLang="zh-CN" sz="1300" kern="1200"/>
-            <a:t>value_size</a:t>
+            <a:t>user_value_size</a:t>
           </a:r>
           <a:endParaRPr lang="zh-CN" altLang="en-US" sz="1300" kern="1200"/>
         </a:p>
@@ -2722,7 +2735,15 @@
           </a:pPr>
           <a:r>
             <a:rPr lang="en-US" altLang="zh-CN" sz="1300" kern="1200"/>
-            <a:t>value</a:t>
+            <a:t>user</a:t>
+          </a:r>
+          <a:r>
+            <a:rPr lang="zh-CN" altLang="en-US" sz="1300" kern="1200"/>
+            <a:t> </a:t>
+          </a:r>
+          <a:r>
+            <a:rPr lang="en-US" altLang="zh-CN" sz="1300" kern="1200"/>
+            <a:t>_value</a:t>
           </a:r>
           <a:endParaRPr lang="zh-CN" altLang="en-US" sz="1300" kern="1200"/>
         </a:p>

</xml_diff>